<commit_message>
Press enter to exit
</commit_message>
<xml_diff>
--- a/Final Project/Fundamentals of Programming and Problem-Solving 1 Lab - Final Project.docx
+++ b/Final Project/Fundamentals of Programming and Problem-Solving 1 Lab - Final Project.docx
@@ -47,15 +47,6 @@
       </w:pPr>
       <w:r>
         <w:rPr/>
-        <w:t>IMPORT color output library (colorama)</w:t>
-      </w:r>
-    </w:p>
-    <w:p>
-      <w:pPr>
-        <w:pStyle w:val="Normal"/>
-      </w:pPr>
-      <w:r>
-        <w:rPr/>
         <w:t xml:space="preserve"> </w:t>
       </w:r>
     </w:p>
@@ -312,7 +303,15 @@
       </w:r>
       <w:r>
         <w:rPr/>
-        <w:t xml:space="preserve">    ELSE IF guess is in word_letters:</w:t>
+        <w:t xml:space="preserve">    ELSE IF guess is in </w:t>
+      </w:r>
+      <w:r>
+        <w:rPr/>
+        <w:t>word_letters</w:t>
+      </w:r>
+      <w:r>
+        <w:rPr/>
+        <w:t>:</w:t>
       </w:r>
       <w:r>
         <w:br/>
@@ -354,7 +353,7 @@
       </w:r>
       <w:r>
         <w:rPr/>
-        <w:t xml:space="preserve">        PRINT incorrect guess message in red</w:t>
+        <w:t xml:space="preserve">        PRINT incorrect guess message</w:t>
       </w:r>
       <w:r>
         <w:br/>
@@ -384,7 +383,15 @@
       </w:pPr>
       <w:r>
         <w:rPr/>
-        <w:t>IF lives &gt; 0: PRINT congratulatory message in green INCREMENT score["wins"] ELSE: PRINT game over message and reveal word INCREMENT score["losses"]</w:t>
+        <w:t>IF lives &gt; 0: PRINT congratulatory message</w:t>
+      </w:r>
+      <w:r>
+        <w:rPr/>
+        <w:t>,</w:t>
+      </w:r>
+      <w:r>
+        <w:rPr/>
+        <w:t xml:space="preserve"> INCREMENT score["wins"] ELSE: PRINT game over message and reveal word INCREMENT score["losses"]</w:t>
       </w:r>
     </w:p>
     <w:p>

</xml_diff>